<commit_message>
backend done till get envelop
</commit_message>
<xml_diff>
--- a/uploads/783_filled_document.docx
+++ b/uploads/783_filled_document.docx
@@ -1,6 +1,6 @@
 
 <file path=word/document.xml><?xml version="1.0" encoding="utf-8"?>
-<w:document xmlns:wpc="http://schemas.microsoft.com/office/word/2010/wordprocessingCanvas" xmlns:cx="http://schemas.microsoft.com/office/drawing/2014/chartex" xmlns:cx1="http://schemas.microsoft.com/office/drawing/2015/9/8/chartex" xmlns:mc="http://schemas.openxmlformats.org/markup-compatibility/2006" xmlns:o="urn:schemas-microsoft-com:office:office" xmlns:r="http://schemas.openxmlformats.org/officeDocument/2006/relationships" xmlns:m="http://schemas.openxmlformats.org/officeDocument/2006/math" xmlns:v="urn:schemas-microsoft-com:vml" xmlns:wp14="http://schemas.microsoft.com/office/word/2010/wordprocessingDrawing" xmlns:wp="http://schemas.openxmlformats.org/drawingml/2006/wordprocessingDrawing" xmlns:w10="urn:schemas-microsoft-com:office:word" xmlns:w="http://schemas.openxmlformats.org/wordprocessingml/2006/main" xmlns:w14="http://schemas.microsoft.com/office/word/2010/wordml" xmlns:w15="http://schemas.microsoft.com/office/word/2012/wordml" xmlns:w16se="http://schemas.microsoft.com/office/word/2015/wordml/symex" xmlns:wpg="http://schemas.microsoft.com/office/word/2010/wordprocessingGroup" xmlns:wpi="http://schemas.microsoft.com/office/word/2010/wordprocessingInk" xmlns:wne="http://schemas.microsoft.com/office/word/2006/wordml" xmlns:wps="http://schemas.microsoft.com/office/word/2010/wordprocessingShape" mc:Ignorable="w14 w15 w16se wp14">
+<w:document xmlns:wpc="http://schemas.microsoft.com/office/word/2010/wordprocessingCanvas" xmlns:cx="http://schemas.microsoft.com/office/drawing/2014/chartex" xmlns:cx1="http://schemas.microsoft.com/office/drawing/2015/9/8/chartex" xmlns:cx2="http://schemas.microsoft.com/office/drawing/2015/10/21/chartex" xmlns:cx3="http://schemas.microsoft.com/office/drawing/2016/5/9/chartex" xmlns:cx4="http://schemas.microsoft.com/office/drawing/2016/5/10/chartex" xmlns:cx5="http://schemas.microsoft.com/office/drawing/2016/5/11/chartex" xmlns:cx6="http://schemas.microsoft.com/office/drawing/2016/5/12/chartex" xmlns:cx7="http://schemas.microsoft.com/office/drawing/2016/5/13/chartex" xmlns:cx8="http://schemas.microsoft.com/office/drawing/2016/5/14/chartex" xmlns:mc="http://schemas.openxmlformats.org/markup-compatibility/2006" xmlns:aink="http://schemas.microsoft.com/office/drawing/2016/ink" xmlns:am3d="http://schemas.microsoft.com/office/drawing/2017/model3d" xmlns:o="urn:schemas-microsoft-com:office:office" xmlns:oel="http://schemas.microsoft.com/office/2019/extlst" xmlns:r="http://schemas.openxmlformats.org/officeDocument/2006/relationships" xmlns:m="http://schemas.openxmlformats.org/officeDocument/2006/math" xmlns:v="urn:schemas-microsoft-com:vml" xmlns:wp14="http://schemas.microsoft.com/office/word/2010/wordprocessingDrawing" xmlns:wp="http://schemas.openxmlformats.org/drawingml/2006/wordprocessingDrawing" xmlns:w10="urn:schemas-microsoft-com:office:word" xmlns:w="http://schemas.openxmlformats.org/wordprocessingml/2006/main" xmlns:w14="http://schemas.microsoft.com/office/word/2010/wordml" xmlns:w15="http://schemas.microsoft.com/office/word/2012/wordml" xmlns:w16cex="http://schemas.microsoft.com/office/word/2018/wordml/cex" xmlns:w16cid="http://schemas.microsoft.com/office/word/2016/wordml/cid" xmlns:w16="http://schemas.microsoft.com/office/word/2018/wordml" xmlns:w16du="http://schemas.microsoft.com/office/word/2023/wordml/word16du" xmlns:w16sdtdh="http://schemas.microsoft.com/office/word/2020/wordml/sdtdatahash" xmlns:w16se="http://schemas.microsoft.com/office/word/2015/wordml/symex" xmlns:wpg="http://schemas.microsoft.com/office/word/2010/wordprocessingGroup" xmlns:wpi="http://schemas.microsoft.com/office/word/2010/wordprocessingInk" xmlns:wne="http://schemas.microsoft.com/office/word/2006/wordml" xmlns:wps="http://schemas.microsoft.com/office/word/2010/wordprocessingShape" mc:Ignorable="w14 w15 w16se w16cid w16 w16cex w16sdtdh w16du wp14">
   <w:body>
     <w:p>
       <w:pPr>
@@ -337,27 +337,37 @@
         <w:t xml:space="preserve">the </w:t>
       </w:r>
       <w:r>
-        <w:t>[day]</w:t>
-      </w:r>
-      <w:r>
-        <w:t xml:space="preserve"> day </w:t>
-      </w:r>
-      <w:proofErr w:type="gramStart"/>
-      <w:r>
-        <w:t xml:space="preserve">of  </w:t>
-      </w:r>
-      <w:r>
-        <w:t>[</w:t>
-      </w:r>
-      <w:proofErr w:type="gramEnd"/>
-      <w:r>
-        <w:t>month]</w:t>
+        <w:t xml:space="preserve">12</w:t>
+      </w:r>
+      <w:r>
+        <w:t/>
+      </w:r>
+      <w:r>
+        <w:t/>
+      </w:r>
+      <w:r>
+        <w:t xml:space="preserve"> day of  </w:t>
+      </w:r>
+      <w:r>
+        <w:t xml:space="preserve">August</w:t>
+      </w:r>
+      <w:r>
+        <w:t/>
+      </w:r>
+      <w:r>
+        <w:t/>
       </w:r>
       <w:r>
         <w:t xml:space="preserve">,  </w:t>
       </w:r>
       <w:r>
-        <w:t>[year]</w:t>
+        <w:t xml:space="preserve">2024</w:t>
+      </w:r>
+      <w:r>
+        <w:t/>
+      </w:r>
+      <w:r>
+        <w:t/>
       </w:r>
       <w:r>
         <w:t>.</w:t>
@@ -812,58 +822,22 @@
           <w:sz w:val="22"/>
           <w:szCs w:val="22"/>
         </w:rPr>
-        <w:t xml:space="preserve">, </w:t>
-      </w:r>
-      <w:proofErr w:type="spellStart"/>
+        <w:t>, Opp, Mittal Industrial Estate Andheri Kurla Road, Andheri East, Mumba</w:t>
+      </w:r>
       <w:r>
         <w:rPr>
           <w:rFonts w:ascii="Calibri" w:hAnsi="Calibri" w:cs="Calibri"/>
           <w:sz w:val="22"/>
           <w:szCs w:val="22"/>
         </w:rPr>
-        <w:t>Opp</w:t>
-      </w:r>
-      <w:proofErr w:type="spellEnd"/>
+        <w:t>i,</w:t>
+      </w:r>
       <w:r>
         <w:rPr>
           <w:rFonts w:ascii="Calibri" w:hAnsi="Calibri" w:cs="Calibri"/>
           <w:sz w:val="22"/>
           <w:szCs w:val="22"/>
         </w:rPr>
-        <w:t xml:space="preserve">, Mittal Industrial Estate Andheri </w:t>
-      </w:r>
-      <w:proofErr w:type="spellStart"/>
-      <w:r>
-        <w:rPr>
-          <w:rFonts w:ascii="Calibri" w:hAnsi="Calibri" w:cs="Calibri"/>
-          <w:sz w:val="22"/>
-          <w:szCs w:val="22"/>
-        </w:rPr>
-        <w:t>Kurla</w:t>
-      </w:r>
-      <w:proofErr w:type="spellEnd"/>
-      <w:r>
-        <w:rPr>
-          <w:rFonts w:ascii="Calibri" w:hAnsi="Calibri" w:cs="Calibri"/>
-          <w:sz w:val="22"/>
-          <w:szCs w:val="22"/>
-        </w:rPr>
-        <w:t xml:space="preserve"> Road, Andheri East, Mumba</w:t>
-      </w:r>
-      <w:r>
-        <w:rPr>
-          <w:rFonts w:ascii="Calibri" w:hAnsi="Calibri" w:cs="Calibri"/>
-          <w:sz w:val="22"/>
-          <w:szCs w:val="22"/>
-        </w:rPr>
-        <w:t>i,</w:t>
-      </w:r>
-      <w:r>
-        <w:rPr>
-          <w:rFonts w:ascii="Calibri" w:hAnsi="Calibri" w:cs="Calibri"/>
-          <w:sz w:val="22"/>
-          <w:szCs w:val="22"/>
-        </w:rPr>
         <w:t xml:space="preserve"> MH- 400059</w:t>
       </w:r>
       <w:r>
@@ -909,27 +883,7 @@
           <w:sz w:val="22"/>
           <w:szCs w:val="22"/>
         </w:rPr>
-        <w:t xml:space="preserve">307, 3rd Floor, Block H, Local Shopping Centre, </w:t>
-      </w:r>
-      <w:proofErr w:type="spellStart"/>
-      <w:r>
-        <w:rPr>
-          <w:rFonts w:asciiTheme="minorHAnsi" w:hAnsiTheme="minorHAnsi"/>
-          <w:spacing w:val="-1"/>
-          <w:sz w:val="22"/>
-          <w:szCs w:val="22"/>
-        </w:rPr>
-        <w:t>Vikaspuri</w:t>
-      </w:r>
-      <w:proofErr w:type="spellEnd"/>
-      <w:r>
-        <w:rPr>
-          <w:rFonts w:asciiTheme="minorHAnsi" w:hAnsiTheme="minorHAnsi"/>
-          <w:spacing w:val="-1"/>
-          <w:sz w:val="22"/>
-          <w:szCs w:val="22"/>
-        </w:rPr>
-        <w:t>, New Delhi, 110018</w:t>
+        <w:t>307, 3rd Floor, Block H, Local Shopping Centre, Vikaspuri, New Delhi, 110018</w:t>
       </w:r>
       <w:r>
         <w:rPr>
@@ -1395,21 +1349,27 @@
         <w:rPr>
           <w:b/>
         </w:rPr>
-        <w:t>[</w:t>
+        <w:t xml:space="preserve">SISINTY PRIVATE LIMITED</w:t>
       </w:r>
       <w:proofErr w:type="spellStart"/>
       <w:r>
         <w:rPr>
           <w:b/>
         </w:rPr>
-        <w:t>registered_entity_name</w:t>
+        <w:t/>
       </w:r>
       <w:proofErr w:type="spellEnd"/>
       <w:r>
         <w:rPr>
           <w:b/>
         </w:rPr>
-        <w:t>],</w:t>
+        <w:t/>
+      </w:r>
+      <w:r>
+        <w:rPr>
+          <w:b/>
+        </w:rPr>
+        <w:t>,</w:t>
       </w:r>
       <w:r>
         <w:t xml:space="preserve"> </w:t>
@@ -1424,21 +1384,27 @@
         <w:t xml:space="preserve"> having its registered office </w:t>
       </w:r>
       <w:r>
-        <w:t>[</w:t>
+        <w:t xml:space="preserve">145, 5th Main Rd, Sector 6, HSR Layout, Bengaluru, Karnataka 560102</w:t>
       </w:r>
       <w:proofErr w:type="spellStart"/>
       <w:r>
-        <w:t>Institute_Address</w:t>
+        <w:t/>
       </w:r>
       <w:proofErr w:type="spellEnd"/>
       <w:r>
-        <w:t>]</w:t>
+        <w:t/>
       </w:r>
       <w:r>
         <w:t xml:space="preserve">, CIN </w:t>
       </w:r>
       <w:r>
-        <w:t>[CIN]</w:t>
+        <w:t xml:space="preserve">U80904OR2020PTC034589</w:t>
+      </w:r>
+      <w:r>
+        <w:t/>
+      </w:r>
+      <w:r>
+        <w:t/>
       </w:r>
       <w:r>
         <w:t xml:space="preserve"> </w:t>
@@ -29760,43 +29726,7 @@
           <w:sz w:val="22"/>
           <w:szCs w:val="22"/>
         </w:rPr>
-        <w:t xml:space="preserve">B/202, Times Square Bldg., </w:t>
-      </w:r>
-      <w:proofErr w:type="spellStart"/>
-      <w:r>
-        <w:rPr>
-          <w:rFonts w:ascii="Calibri" w:hAnsi="Calibri" w:cs="Calibri"/>
-          <w:sz w:val="22"/>
-          <w:szCs w:val="22"/>
-        </w:rPr>
-        <w:t>Opp</w:t>
-      </w:r>
-      <w:proofErr w:type="spellEnd"/>
-      <w:r>
-        <w:rPr>
-          <w:rFonts w:ascii="Calibri" w:hAnsi="Calibri" w:cs="Calibri"/>
-          <w:sz w:val="22"/>
-          <w:szCs w:val="22"/>
-        </w:rPr>
-        <w:t xml:space="preserve">, Mittal Industrial Estate Andheri </w:t>
-      </w:r>
-      <w:proofErr w:type="spellStart"/>
-      <w:r>
-        <w:rPr>
-          <w:rFonts w:ascii="Calibri" w:hAnsi="Calibri" w:cs="Calibri"/>
-          <w:sz w:val="22"/>
-          <w:szCs w:val="22"/>
-        </w:rPr>
-        <w:t>Kurla</w:t>
-      </w:r>
-      <w:proofErr w:type="spellEnd"/>
-      <w:r>
-        <w:rPr>
-          <w:rFonts w:ascii="Calibri" w:hAnsi="Calibri" w:cs="Calibri"/>
-          <w:sz w:val="22"/>
-          <w:szCs w:val="22"/>
-        </w:rPr>
-        <w:t xml:space="preserve"> Road, Andheri East, Mumbai</w:t>
+        <w:t>B/202, Times Square Bldg., Opp, Mittal Industrial Estate Andheri Kurla Road, Andheri East, Mumbai</w:t>
       </w:r>
       <w:r>
         <w:rPr>
@@ -29952,27 +29882,7 @@
           <w:szCs w:val="22"/>
         </w:rPr>
         <w:tab/>
-        <w:t xml:space="preserve">:    </w:t>
-      </w:r>
-      <w:proofErr w:type="spellStart"/>
-      <w:r>
-        <w:rPr>
-          <w:rFonts w:asciiTheme="minorHAnsi" w:hAnsiTheme="minorHAnsi"/>
-          <w:spacing w:val="-1"/>
-          <w:sz w:val="22"/>
-          <w:szCs w:val="22"/>
-        </w:rPr>
-        <w:t>Raheel</w:t>
-      </w:r>
-      <w:proofErr w:type="spellEnd"/>
-      <w:r>
-        <w:rPr>
-          <w:rFonts w:asciiTheme="minorHAnsi" w:hAnsiTheme="minorHAnsi"/>
-          <w:spacing w:val="-1"/>
-          <w:sz w:val="22"/>
-          <w:szCs w:val="22"/>
-        </w:rPr>
-        <w:t xml:space="preserve"> Shah</w:t>
+        <w:t>:    Raheel Shah</w:t>
       </w:r>
     </w:p>
     <w:p>
@@ -30004,21 +29914,27 @@
         <w:rPr>
           <w:b/>
         </w:rPr>
-        <w:t>[</w:t>
+        <w:t xml:space="preserve">SISINTY PRIVATE LIMITED</w:t>
       </w:r>
       <w:proofErr w:type="spellStart"/>
       <w:r>
         <w:rPr>
           <w:b/>
         </w:rPr>
-        <w:t>registered_entity_name</w:t>
+        <w:t/>
       </w:r>
       <w:proofErr w:type="spellEnd"/>
       <w:r>
         <w:rPr>
           <w:b/>
         </w:rPr>
-        <w:t>]:</w:t>
+        <w:t/>
+      </w:r>
+      <w:r>
+        <w:rPr>
+          <w:b/>
+        </w:rPr>
+        <w:t>:</w:t>
       </w:r>
     </w:p>
     <w:p>
@@ -30060,15 +29976,15 @@
         <w:t xml:space="preserve"> </w:t>
       </w:r>
       <w:r>
-        <w:t>[</w:t>
+        <w:t xml:space="preserve">145, 5th Main Rd, Sector 6, HSR Layout, Bengaluru, Karnataka 560102</w:t>
       </w:r>
       <w:proofErr w:type="spellStart"/>
       <w:r>
-        <w:t>Institute_Address</w:t>
+        <w:t/>
       </w:r>
       <w:proofErr w:type="spellEnd"/>
       <w:r>
-        <w:t>]</w:t>
+        <w:t/>
       </w:r>
     </w:p>
     <w:bookmarkEnd w:id="0"/>
@@ -30122,15 +30038,15 @@
         <w:t xml:space="preserve">   </w:t>
       </w:r>
       <w:r>
-        <w:t>[</w:t>
+        <w:t xml:space="preserve">9693220791</w:t>
       </w:r>
       <w:proofErr w:type="spellStart"/>
       <w:r>
-        <w:t>Institute_telephone_number</w:t>
+        <w:t/>
       </w:r>
       <w:proofErr w:type="spellEnd"/>
       <w:r>
-        <w:t>]</w:t>
+        <w:t/>
       </w:r>
     </w:p>
     <w:p>
@@ -30190,15 +30106,15 @@
         <w:t xml:space="preserve"> </w:t>
       </w:r>
       <w:r>
-        <w:t>[</w:t>
+        <w:t xml:space="preserve">[object Object]</w:t>
       </w:r>
       <w:proofErr w:type="spellStart"/>
       <w:r>
-        <w:t>Institute_email_id</w:t>
+        <w:t/>
       </w:r>
       <w:proofErr w:type="spellEnd"/>
       <w:r>
-        <w:t>]</w:t>
+        <w:t/>
       </w:r>
     </w:p>
     <w:p>
@@ -30250,15 +30166,15 @@
         <w:t xml:space="preserve">  </w:t>
       </w:r>
       <w:r>
-        <w:t>[</w:t>
+        <w:t xml:space="preserve">Chaitanya</w:t>
       </w:r>
       <w:proofErr w:type="spellStart"/>
       <w:r>
-        <w:t>contact_person_name</w:t>
+        <w:t/>
       </w:r>
       <w:proofErr w:type="spellEnd"/>
       <w:r>
-        <w:t>]</w:t>
+        <w:t/>
       </w:r>
     </w:p>
     <w:p>
@@ -30288,19 +30204,8 @@
           <w:sz w:val="22"/>
           <w:szCs w:val="22"/>
         </w:rPr>
-        <w:t>(</w:t>
-      </w:r>
-      <w:proofErr w:type="gramStart"/>
-      <w:r>
-        <w:rPr>
-          <w:rFonts w:asciiTheme="minorHAnsi" w:hAnsiTheme="minorHAnsi"/>
-          <w:spacing w:val="-1"/>
-          <w:sz w:val="22"/>
-          <w:szCs w:val="22"/>
-        </w:rPr>
-        <w:t>or</w:t>
-      </w:r>
-      <w:proofErr w:type="gramEnd"/>
+        <w:t>(or</w:t>
+      </w:r>
       <w:r>
         <w:rPr>
           <w:rFonts w:asciiTheme="minorHAnsi" w:hAnsiTheme="minorHAnsi"/>
@@ -45651,13 +45556,8 @@
         </w:rPr>
         <w:t xml:space="preserve"> </w:t>
       </w:r>
-      <w:proofErr w:type="spellStart"/>
-      <w:r>
-        <w:t>Raheel</w:t>
-      </w:r>
-      <w:proofErr w:type="spellEnd"/>
-      <w:r>
-        <w:t xml:space="preserve"> Shah</w:t>
+      <w:r>
+        <w:t>Raheel Shah</w:t>
       </w:r>
     </w:p>
     <w:p>
@@ -45806,22 +45706,27 @@
         <w:rPr>
           <w:b/>
         </w:rPr>
-        <w:t>[</w:t>
+        <w:t xml:space="preserve">SISINTY PRIVATE LIMITED</w:t>
       </w:r>
       <w:proofErr w:type="spellStart"/>
       <w:r>
         <w:rPr>
           <w:b/>
         </w:rPr>
-        <w:t>registered_entity_name</w:t>
+        <w:t/>
       </w:r>
       <w:proofErr w:type="spellEnd"/>
-      <w:proofErr w:type="gramStart"/>
       <w:r>
         <w:rPr>
           <w:b/>
         </w:rPr>
-        <w:t xml:space="preserve">] </w:t>
+        <w:t/>
+      </w:r>
+      <w:r>
+        <w:rPr>
+          <w:b/>
+        </w:rPr>
+        <w:t xml:space="preserve"> </w:t>
       </w:r>
       <w:r>
         <w:rPr>
@@ -45838,16 +45743,7 @@
           <w:color w:val="000000"/>
           <w:lang w:val="en-IN" w:eastAsia="en-IN"/>
         </w:rPr>
-        <w:t>by</w:t>
-      </w:r>
-      <w:proofErr w:type="gramEnd"/>
-      <w:r>
-        <w:rPr>
-          <w:rFonts w:eastAsia="Times New Roman" w:cstheme="minorHAnsi"/>
-          <w:color w:val="000000"/>
-          <w:lang w:val="en-IN" w:eastAsia="en-IN"/>
-        </w:rPr>
-        <w:t>:</w:t>
+        <w:t>by:</w:t>
       </w:r>
     </w:p>
     <w:p>
@@ -45897,10 +45793,16 @@
         <w:t xml:space="preserve"> </w:t>
       </w:r>
       <w:r>
-        <w:t>[kyc_authorized_signatory]</w:t>
-      </w:r>
-      <w:bookmarkStart w:id="2" w:name="_GoBack"/>
-      <w:bookmarkEnd w:id="2"/>
+        <w:t xml:space="preserve">undefined</w:t>
+      </w:r>
+      <w:proofErr w:type="spellStart"/>
+      <w:r>
+        <w:t/>
+      </w:r>
+      <w:proofErr w:type="spellEnd"/>
+      <w:r>
+        <w:t/>
+      </w:r>
     </w:p>
     <w:p>
       <w:pPr>
@@ -45917,21 +45819,19 @@
         </w:rPr>
         <w:t xml:space="preserve"> </w:t>
       </w:r>
-      <w:proofErr w:type="gramStart"/>
       <w:r>
         <w:t>-</w:t>
       </w:r>
       <w:r>
-        <w:t>[</w:t>
+        <w:t xml:space="preserve"> Finance Executive</w:t>
       </w:r>
       <w:proofErr w:type="spellStart"/>
-      <w:proofErr w:type="gramEnd"/>
-      <w:r>
-        <w:t>contact_person_designation</w:t>
+      <w:r>
+        <w:t/>
       </w:r>
       <w:proofErr w:type="spellEnd"/>
       <w:r>
-        <w:t>]</w:t>
+        <w:t/>
       </w:r>
     </w:p>
     <w:p>
@@ -46214,15 +46114,25 @@
         <w:t xml:space="preserve"> Product Snapshot: -</w:t>
       </w:r>
       <w:r>
-        <w:t>[</w:t>
+        <w:rPr>
+          <w:rFonts w:asciiTheme="minorHAnsi" w:hAnsiTheme="minorHAnsi"/>
+          <w:b/>
+          <w:spacing w:val="-1"/>
+          <w:sz w:val="22"/>
+          <w:szCs w:val="22"/>
+        </w:rPr>
+        <w:t xml:space="preserve"> </w:t>
+      </w:r>
+      <w:r>
+        <w:t xml:space="preserve">undefined</w:t>
       </w:r>
       <w:proofErr w:type="spellStart"/>
       <w:r>
-        <w:t>product_snapshot</w:t>
+        <w:t/>
       </w:r>
       <w:proofErr w:type="spellEnd"/>
       <w:r>
-        <w:t>]</w:t>
+        <w:t/>
       </w:r>
     </w:p>
     <w:p>
@@ -46956,13 +46866,8 @@
         </w:rPr>
         <w:t xml:space="preserve"> </w:t>
       </w:r>
-      <w:proofErr w:type="spellStart"/>
-      <w:r>
-        <w:t>Raheel</w:t>
-      </w:r>
-      <w:proofErr w:type="spellEnd"/>
-      <w:r>
-        <w:t xml:space="preserve"> Shah</w:t>
+      <w:r>
+        <w:t>Raheel Shah</w:t>
       </w:r>
     </w:p>
     <w:p>
@@ -47107,22 +47012,21 @@
         <w:rPr>
           <w:b/>
         </w:rPr>
-        <w:t>[</w:t>
+        <w:t xml:space="preserve">SISINTY PRIVATE LIMITED</w:t>
       </w:r>
       <w:proofErr w:type="spellStart"/>
       <w:r>
         <w:rPr>
           <w:b/>
         </w:rPr>
-        <w:t>registered_entity_name</w:t>
+        <w:t/>
       </w:r>
       <w:proofErr w:type="spellEnd"/>
-      <w:proofErr w:type="gramStart"/>
       <w:r>
         <w:rPr>
           <w:b/>
         </w:rPr>
-        <w:t>]</w:t>
+        <w:t/>
       </w:r>
       <w:r>
         <w:t xml:space="preserve"> </w:t>
@@ -47133,16 +47037,7 @@
           <w:color w:val="000000"/>
           <w:lang w:val="en-IN" w:eastAsia="en-IN"/>
         </w:rPr>
-        <w:t xml:space="preserve"> by</w:t>
-      </w:r>
-      <w:proofErr w:type="gramEnd"/>
-      <w:r>
-        <w:rPr>
-          <w:rFonts w:eastAsia="Times New Roman" w:cstheme="minorHAnsi"/>
-          <w:color w:val="000000"/>
-          <w:lang w:val="en-IN" w:eastAsia="en-IN"/>
-        </w:rPr>
-        <w:t>:</w:t>
+        <w:t xml:space="preserve"> by:</w:t>
       </w:r>
     </w:p>
     <w:p>
@@ -47192,15 +47087,15 @@
         <w:t xml:space="preserve"> </w:t>
       </w:r>
       <w:r>
-        <w:t>[</w:t>
+        <w:t xml:space="preserve">undefined</w:t>
       </w:r>
       <w:proofErr w:type="spellStart"/>
       <w:r>
-        <w:t>kyc_authorized_signatory</w:t>
+        <w:t/>
       </w:r>
       <w:proofErr w:type="spellEnd"/>
       <w:r>
-        <w:t>]</w:t>
+        <w:t/>
       </w:r>
     </w:p>
     <w:p>
@@ -47228,15 +47123,15 @@
         <w:t xml:space="preserve"> </w:t>
       </w:r>
       <w:r>
-        <w:t>[</w:t>
+        <w:t xml:space="preserve">Finance Executive</w:t>
       </w:r>
       <w:proofErr w:type="spellStart"/>
       <w:r>
-        <w:t>contact_person_designation</w:t>
+        <w:t/>
       </w:r>
       <w:proofErr w:type="spellEnd"/>
       <w:r>
-        <w:t>]</w:t>
+        <w:t/>
       </w:r>
     </w:p>
     <w:p/>
@@ -49432,13 +49327,8 @@
         </w:rPr>
         <w:t xml:space="preserve"> </w:t>
       </w:r>
-      <w:proofErr w:type="spellStart"/>
-      <w:r>
-        <w:t>Raheel</w:t>
-      </w:r>
-      <w:proofErr w:type="spellEnd"/>
-      <w:r>
-        <w:t xml:space="preserve"> Shah</w:t>
+      <w:r>
+        <w:t>Raheel Shah</w:t>
       </w:r>
     </w:p>
     <w:p>
@@ -49595,22 +49485,21 @@
         <w:rPr>
           <w:b/>
         </w:rPr>
-        <w:t>[</w:t>
+        <w:t xml:space="preserve">SISINTY PRIVATE LIMITED</w:t>
       </w:r>
       <w:proofErr w:type="spellStart"/>
       <w:r>
         <w:rPr>
           <w:b/>
         </w:rPr>
-        <w:t>registered_entity_name</w:t>
+        <w:t/>
       </w:r>
       <w:proofErr w:type="spellEnd"/>
-      <w:proofErr w:type="gramStart"/>
       <w:r>
         <w:rPr>
           <w:b/>
         </w:rPr>
-        <w:t>]</w:t>
+        <w:t/>
       </w:r>
       <w:r>
         <w:t xml:space="preserve"> </w:t>
@@ -49621,16 +49510,7 @@
           <w:color w:val="000000"/>
           <w:lang w:val="en-IN" w:eastAsia="en-IN"/>
         </w:rPr>
-        <w:t xml:space="preserve"> by</w:t>
-      </w:r>
-      <w:proofErr w:type="gramEnd"/>
-      <w:r>
-        <w:rPr>
-          <w:rFonts w:eastAsia="Times New Roman" w:cstheme="minorHAnsi"/>
-          <w:color w:val="000000"/>
-          <w:lang w:val="en-IN" w:eastAsia="en-IN"/>
-        </w:rPr>
-        <w:t>:</w:t>
+        <w:t xml:space="preserve"> by:</w:t>
       </w:r>
     </w:p>
     <w:p>
@@ -49680,15 +49560,15 @@
         <w:t xml:space="preserve"> </w:t>
       </w:r>
       <w:r>
-        <w:t>[</w:t>
+        <w:t xml:space="preserve">undefined</w:t>
       </w:r>
       <w:proofErr w:type="spellStart"/>
       <w:r>
-        <w:t>kyc_authorized_signatory</w:t>
+        <w:t/>
       </w:r>
       <w:proofErr w:type="spellEnd"/>
       <w:r>
-        <w:t>]</w:t>
+        <w:t/>
       </w:r>
     </w:p>
     <w:p>
@@ -49706,21 +49586,19 @@
         </w:rPr>
         <w:t xml:space="preserve"> </w:t>
       </w:r>
-      <w:proofErr w:type="gramStart"/>
       <w:r>
         <w:t>-</w:t>
       </w:r>
       <w:r>
-        <w:t>[</w:t>
+        <w:t xml:space="preserve"> Finance Executive</w:t>
       </w:r>
       <w:proofErr w:type="spellStart"/>
-      <w:proofErr w:type="gramEnd"/>
-      <w:r>
-        <w:t>contact_person_designation</w:t>
+      <w:r>
+        <w:t/>
       </w:r>
       <w:proofErr w:type="spellEnd"/>
       <w:r>
-        <w:t>]</w:t>
+        <w:t/>
       </w:r>
     </w:p>
     <w:p/>
@@ -49741,7 +49619,7 @@
 </file>
 
 <file path=word/endnotes.xml><?xml version="1.0" encoding="utf-8"?>
-<w:endnotes xmlns:wpc="http://schemas.microsoft.com/office/word/2010/wordprocessingCanvas" xmlns:cx="http://schemas.microsoft.com/office/drawing/2014/chartex" xmlns:cx1="http://schemas.microsoft.com/office/drawing/2015/9/8/chartex" xmlns:mc="http://schemas.openxmlformats.org/markup-compatibility/2006" xmlns:o="urn:schemas-microsoft-com:office:office" xmlns:r="http://schemas.openxmlformats.org/officeDocument/2006/relationships" xmlns:m="http://schemas.openxmlformats.org/officeDocument/2006/math" xmlns:v="urn:schemas-microsoft-com:vml" xmlns:wp14="http://schemas.microsoft.com/office/word/2010/wordprocessingDrawing" xmlns:wp="http://schemas.openxmlformats.org/drawingml/2006/wordprocessingDrawing" xmlns:w10="urn:schemas-microsoft-com:office:word" xmlns:w="http://schemas.openxmlformats.org/wordprocessingml/2006/main" xmlns:w14="http://schemas.microsoft.com/office/word/2010/wordml" xmlns:w15="http://schemas.microsoft.com/office/word/2012/wordml" xmlns:w16se="http://schemas.microsoft.com/office/word/2015/wordml/symex" xmlns:wpg="http://schemas.microsoft.com/office/word/2010/wordprocessingGroup" xmlns:wpi="http://schemas.microsoft.com/office/word/2010/wordprocessingInk" xmlns:wne="http://schemas.microsoft.com/office/word/2006/wordml" xmlns:wps="http://schemas.microsoft.com/office/word/2010/wordprocessingShape" mc:Ignorable="w14 w15 w16se wp14">
+<w:endnotes xmlns:wpc="http://schemas.microsoft.com/office/word/2010/wordprocessingCanvas" xmlns:cx="http://schemas.microsoft.com/office/drawing/2014/chartex" xmlns:cx1="http://schemas.microsoft.com/office/drawing/2015/9/8/chartex" xmlns:cx2="http://schemas.microsoft.com/office/drawing/2015/10/21/chartex" xmlns:cx3="http://schemas.microsoft.com/office/drawing/2016/5/9/chartex" xmlns:cx4="http://schemas.microsoft.com/office/drawing/2016/5/10/chartex" xmlns:cx5="http://schemas.microsoft.com/office/drawing/2016/5/11/chartex" xmlns:cx6="http://schemas.microsoft.com/office/drawing/2016/5/12/chartex" xmlns:cx7="http://schemas.microsoft.com/office/drawing/2016/5/13/chartex" xmlns:cx8="http://schemas.microsoft.com/office/drawing/2016/5/14/chartex" xmlns:mc="http://schemas.openxmlformats.org/markup-compatibility/2006" xmlns:aink="http://schemas.microsoft.com/office/drawing/2016/ink" xmlns:am3d="http://schemas.microsoft.com/office/drawing/2017/model3d" xmlns:o="urn:schemas-microsoft-com:office:office" xmlns:oel="http://schemas.microsoft.com/office/2019/extlst" xmlns:r="http://schemas.openxmlformats.org/officeDocument/2006/relationships" xmlns:m="http://schemas.openxmlformats.org/officeDocument/2006/math" xmlns:v="urn:schemas-microsoft-com:vml" xmlns:wp14="http://schemas.microsoft.com/office/word/2010/wordprocessingDrawing" xmlns:wp="http://schemas.openxmlformats.org/drawingml/2006/wordprocessingDrawing" xmlns:w10="urn:schemas-microsoft-com:office:word" xmlns:w="http://schemas.openxmlformats.org/wordprocessingml/2006/main" xmlns:w14="http://schemas.microsoft.com/office/word/2010/wordml" xmlns:w15="http://schemas.microsoft.com/office/word/2012/wordml" xmlns:w16cex="http://schemas.microsoft.com/office/word/2018/wordml/cex" xmlns:w16cid="http://schemas.microsoft.com/office/word/2016/wordml/cid" xmlns:w16="http://schemas.microsoft.com/office/word/2018/wordml" xmlns:w16du="http://schemas.microsoft.com/office/word/2023/wordml/word16du" xmlns:w16sdtdh="http://schemas.microsoft.com/office/word/2020/wordml/sdtdatahash" xmlns:w16se="http://schemas.microsoft.com/office/word/2015/wordml/symex" xmlns:wpg="http://schemas.microsoft.com/office/word/2010/wordprocessingGroup" xmlns:wpi="http://schemas.microsoft.com/office/word/2010/wordprocessingInk" xmlns:wne="http://schemas.microsoft.com/office/word/2006/wordml" xmlns:wps="http://schemas.microsoft.com/office/word/2010/wordprocessingShape" mc:Ignorable="w14 w15 w16se w16cid w16 w16cex w16sdtdh w16du wp14">
   <w:endnote w:type="separator" w:id="-1">
     <w:p>
       <w:r>
@@ -49760,7 +49638,7 @@
 </file>
 
 <file path=word/footer1.xml><?xml version="1.0" encoding="utf-8"?>
-<w:ftr xmlns:wpc="http://schemas.microsoft.com/office/word/2010/wordprocessingCanvas" xmlns:cx="http://schemas.microsoft.com/office/drawing/2014/chartex" xmlns:cx1="http://schemas.microsoft.com/office/drawing/2015/9/8/chartex" xmlns:mc="http://schemas.openxmlformats.org/markup-compatibility/2006" xmlns:o="urn:schemas-microsoft-com:office:office" xmlns:r="http://schemas.openxmlformats.org/officeDocument/2006/relationships" xmlns:m="http://schemas.openxmlformats.org/officeDocument/2006/math" xmlns:v="urn:schemas-microsoft-com:vml" xmlns:wp14="http://schemas.microsoft.com/office/word/2010/wordprocessingDrawing" xmlns:wp="http://schemas.openxmlformats.org/drawingml/2006/wordprocessingDrawing" xmlns:w10="urn:schemas-microsoft-com:office:word" xmlns:w="http://schemas.openxmlformats.org/wordprocessingml/2006/main" xmlns:w14="http://schemas.microsoft.com/office/word/2010/wordml" xmlns:w15="http://schemas.microsoft.com/office/word/2012/wordml" xmlns:w16se="http://schemas.microsoft.com/office/word/2015/wordml/symex" xmlns:wpg="http://schemas.microsoft.com/office/word/2010/wordprocessingGroup" xmlns:wpi="http://schemas.microsoft.com/office/word/2010/wordprocessingInk" xmlns:wne="http://schemas.microsoft.com/office/word/2006/wordml" xmlns:wps="http://schemas.microsoft.com/office/word/2010/wordprocessingShape" mc:Ignorable="w14 w15 w16se wp14">
+<w:ftr xmlns:wpc="http://schemas.microsoft.com/office/word/2010/wordprocessingCanvas" xmlns:cx="http://schemas.microsoft.com/office/drawing/2014/chartex" xmlns:cx1="http://schemas.microsoft.com/office/drawing/2015/9/8/chartex" xmlns:cx2="http://schemas.microsoft.com/office/drawing/2015/10/21/chartex" xmlns:cx3="http://schemas.microsoft.com/office/drawing/2016/5/9/chartex" xmlns:cx4="http://schemas.microsoft.com/office/drawing/2016/5/10/chartex" xmlns:cx5="http://schemas.microsoft.com/office/drawing/2016/5/11/chartex" xmlns:cx6="http://schemas.microsoft.com/office/drawing/2016/5/12/chartex" xmlns:cx7="http://schemas.microsoft.com/office/drawing/2016/5/13/chartex" xmlns:cx8="http://schemas.microsoft.com/office/drawing/2016/5/14/chartex" xmlns:mc="http://schemas.openxmlformats.org/markup-compatibility/2006" xmlns:aink="http://schemas.microsoft.com/office/drawing/2016/ink" xmlns:am3d="http://schemas.microsoft.com/office/drawing/2017/model3d" xmlns:o="urn:schemas-microsoft-com:office:office" xmlns:oel="http://schemas.microsoft.com/office/2019/extlst" xmlns:r="http://schemas.openxmlformats.org/officeDocument/2006/relationships" xmlns:m="http://schemas.openxmlformats.org/officeDocument/2006/math" xmlns:v="urn:schemas-microsoft-com:vml" xmlns:wp14="http://schemas.microsoft.com/office/word/2010/wordprocessingDrawing" xmlns:wp="http://schemas.openxmlformats.org/drawingml/2006/wordprocessingDrawing" xmlns:w10="urn:schemas-microsoft-com:office:word" xmlns:w="http://schemas.openxmlformats.org/wordprocessingml/2006/main" xmlns:w14="http://schemas.microsoft.com/office/word/2010/wordml" xmlns:w15="http://schemas.microsoft.com/office/word/2012/wordml" xmlns:w16cex="http://schemas.microsoft.com/office/word/2018/wordml/cex" xmlns:w16cid="http://schemas.microsoft.com/office/word/2016/wordml/cid" xmlns:w16="http://schemas.microsoft.com/office/word/2018/wordml" xmlns:w16du="http://schemas.microsoft.com/office/word/2023/wordml/word16du" xmlns:w16sdtdh="http://schemas.microsoft.com/office/word/2020/wordml/sdtdatahash" xmlns:w16se="http://schemas.microsoft.com/office/word/2015/wordml/symex" xmlns:wpg="http://schemas.microsoft.com/office/word/2010/wordprocessingGroup" xmlns:wpi="http://schemas.microsoft.com/office/word/2010/wordprocessingInk" xmlns:wne="http://schemas.microsoft.com/office/word/2006/wordml" xmlns:wps="http://schemas.microsoft.com/office/word/2010/wordprocessingShape" mc:Ignorable="w14 w15 w16se w16cid w16 w16cex w16sdtdh w16du wp14">
   <w:sdt>
     <w:sdtPr>
       <w:id w:val="-752894467"/>
@@ -49813,7 +49691,7 @@
 </file>
 
 <file path=word/footnotes.xml><?xml version="1.0" encoding="utf-8"?>
-<w:footnotes xmlns:wpc="http://schemas.microsoft.com/office/word/2010/wordprocessingCanvas" xmlns:cx="http://schemas.microsoft.com/office/drawing/2014/chartex" xmlns:cx1="http://schemas.microsoft.com/office/drawing/2015/9/8/chartex" xmlns:mc="http://schemas.openxmlformats.org/markup-compatibility/2006" xmlns:o="urn:schemas-microsoft-com:office:office" xmlns:r="http://schemas.openxmlformats.org/officeDocument/2006/relationships" xmlns:m="http://schemas.openxmlformats.org/officeDocument/2006/math" xmlns:v="urn:schemas-microsoft-com:vml" xmlns:wp14="http://schemas.microsoft.com/office/word/2010/wordprocessingDrawing" xmlns:wp="http://schemas.openxmlformats.org/drawingml/2006/wordprocessingDrawing" xmlns:w10="urn:schemas-microsoft-com:office:word" xmlns:w="http://schemas.openxmlformats.org/wordprocessingml/2006/main" xmlns:w14="http://schemas.microsoft.com/office/word/2010/wordml" xmlns:w15="http://schemas.microsoft.com/office/word/2012/wordml" xmlns:w16se="http://schemas.microsoft.com/office/word/2015/wordml/symex" xmlns:wpg="http://schemas.microsoft.com/office/word/2010/wordprocessingGroup" xmlns:wpi="http://schemas.microsoft.com/office/word/2010/wordprocessingInk" xmlns:wne="http://schemas.microsoft.com/office/word/2006/wordml" xmlns:wps="http://schemas.microsoft.com/office/word/2010/wordprocessingShape" mc:Ignorable="w14 w15 w16se wp14">
+<w:footnotes xmlns:wpc="http://schemas.microsoft.com/office/word/2010/wordprocessingCanvas" xmlns:cx="http://schemas.microsoft.com/office/drawing/2014/chartex" xmlns:cx1="http://schemas.microsoft.com/office/drawing/2015/9/8/chartex" xmlns:cx2="http://schemas.microsoft.com/office/drawing/2015/10/21/chartex" xmlns:cx3="http://schemas.microsoft.com/office/drawing/2016/5/9/chartex" xmlns:cx4="http://schemas.microsoft.com/office/drawing/2016/5/10/chartex" xmlns:cx5="http://schemas.microsoft.com/office/drawing/2016/5/11/chartex" xmlns:cx6="http://schemas.microsoft.com/office/drawing/2016/5/12/chartex" xmlns:cx7="http://schemas.microsoft.com/office/drawing/2016/5/13/chartex" xmlns:cx8="http://schemas.microsoft.com/office/drawing/2016/5/14/chartex" xmlns:mc="http://schemas.openxmlformats.org/markup-compatibility/2006" xmlns:aink="http://schemas.microsoft.com/office/drawing/2016/ink" xmlns:am3d="http://schemas.microsoft.com/office/drawing/2017/model3d" xmlns:o="urn:schemas-microsoft-com:office:office" xmlns:oel="http://schemas.microsoft.com/office/2019/extlst" xmlns:r="http://schemas.openxmlformats.org/officeDocument/2006/relationships" xmlns:m="http://schemas.openxmlformats.org/officeDocument/2006/math" xmlns:v="urn:schemas-microsoft-com:vml" xmlns:wp14="http://schemas.microsoft.com/office/word/2010/wordprocessingDrawing" xmlns:wp="http://schemas.openxmlformats.org/drawingml/2006/wordprocessingDrawing" xmlns:w10="urn:schemas-microsoft-com:office:word" xmlns:w="http://schemas.openxmlformats.org/wordprocessingml/2006/main" xmlns:w14="http://schemas.microsoft.com/office/word/2010/wordml" xmlns:w15="http://schemas.microsoft.com/office/word/2012/wordml" xmlns:w16cex="http://schemas.microsoft.com/office/word/2018/wordml/cex" xmlns:w16cid="http://schemas.microsoft.com/office/word/2016/wordml/cid" xmlns:w16="http://schemas.microsoft.com/office/word/2018/wordml" xmlns:w16du="http://schemas.microsoft.com/office/word/2023/wordml/word16du" xmlns:w16sdtdh="http://schemas.microsoft.com/office/word/2020/wordml/sdtdatahash" xmlns:w16se="http://schemas.microsoft.com/office/word/2015/wordml/symex" xmlns:wpg="http://schemas.microsoft.com/office/word/2010/wordprocessingGroup" xmlns:wpi="http://schemas.microsoft.com/office/word/2010/wordprocessingInk" xmlns:wne="http://schemas.microsoft.com/office/word/2006/wordml" xmlns:wps="http://schemas.microsoft.com/office/word/2010/wordprocessingShape" mc:Ignorable="w14 w15 w16se w16cid w16 w16cex w16sdtdh w16du wp14">
   <w:footnote w:type="separator" w:id="-1">
     <w:p>
       <w:r>
@@ -49832,7 +49710,7 @@
 </file>
 
 <file path=word/numbering.xml><?xml version="1.0" encoding="utf-8"?>
-<w:numbering xmlns:wpc="http://schemas.microsoft.com/office/word/2010/wordprocessingCanvas" xmlns:cx="http://schemas.microsoft.com/office/drawing/2014/chartex" xmlns:cx1="http://schemas.microsoft.com/office/drawing/2015/9/8/chartex" xmlns:mc="http://schemas.openxmlformats.org/markup-compatibility/2006" xmlns:o="urn:schemas-microsoft-com:office:office" xmlns:r="http://schemas.openxmlformats.org/officeDocument/2006/relationships" xmlns:m="http://schemas.openxmlformats.org/officeDocument/2006/math" xmlns:v="urn:schemas-microsoft-com:vml" xmlns:wp14="http://schemas.microsoft.com/office/word/2010/wordprocessingDrawing" xmlns:wp="http://schemas.openxmlformats.org/drawingml/2006/wordprocessingDrawing" xmlns:w10="urn:schemas-microsoft-com:office:word" xmlns:w="http://schemas.openxmlformats.org/wordprocessingml/2006/main" xmlns:w14="http://schemas.microsoft.com/office/word/2010/wordml" xmlns:w15="http://schemas.microsoft.com/office/word/2012/wordml" xmlns:w16se="http://schemas.microsoft.com/office/word/2015/wordml/symex" xmlns:wpg="http://schemas.microsoft.com/office/word/2010/wordprocessingGroup" xmlns:wpi="http://schemas.microsoft.com/office/word/2010/wordprocessingInk" xmlns:wne="http://schemas.microsoft.com/office/word/2006/wordml" xmlns:wps="http://schemas.microsoft.com/office/word/2010/wordprocessingShape" mc:Ignorable="w14 w15 w16se wp14">
+<w:numbering xmlns:wpc="http://schemas.microsoft.com/office/word/2010/wordprocessingCanvas" xmlns:cx="http://schemas.microsoft.com/office/drawing/2014/chartex" xmlns:cx1="http://schemas.microsoft.com/office/drawing/2015/9/8/chartex" xmlns:cx2="http://schemas.microsoft.com/office/drawing/2015/10/21/chartex" xmlns:cx3="http://schemas.microsoft.com/office/drawing/2016/5/9/chartex" xmlns:cx4="http://schemas.microsoft.com/office/drawing/2016/5/10/chartex" xmlns:cx5="http://schemas.microsoft.com/office/drawing/2016/5/11/chartex" xmlns:cx6="http://schemas.microsoft.com/office/drawing/2016/5/12/chartex" xmlns:cx7="http://schemas.microsoft.com/office/drawing/2016/5/13/chartex" xmlns:cx8="http://schemas.microsoft.com/office/drawing/2016/5/14/chartex" xmlns:mc="http://schemas.openxmlformats.org/markup-compatibility/2006" xmlns:aink="http://schemas.microsoft.com/office/drawing/2016/ink" xmlns:am3d="http://schemas.microsoft.com/office/drawing/2017/model3d" xmlns:o="urn:schemas-microsoft-com:office:office" xmlns:oel="http://schemas.microsoft.com/office/2019/extlst" xmlns:r="http://schemas.openxmlformats.org/officeDocument/2006/relationships" xmlns:m="http://schemas.openxmlformats.org/officeDocument/2006/math" xmlns:v="urn:schemas-microsoft-com:vml" xmlns:wp14="http://schemas.microsoft.com/office/word/2010/wordprocessingDrawing" xmlns:wp="http://schemas.openxmlformats.org/drawingml/2006/wordprocessingDrawing" xmlns:w10="urn:schemas-microsoft-com:office:word" xmlns:w="http://schemas.openxmlformats.org/wordprocessingml/2006/main" xmlns:w14="http://schemas.microsoft.com/office/word/2010/wordml" xmlns:w15="http://schemas.microsoft.com/office/word/2012/wordml" xmlns:w16cex="http://schemas.microsoft.com/office/word/2018/wordml/cex" xmlns:w16cid="http://schemas.microsoft.com/office/word/2016/wordml/cid" xmlns:w16="http://schemas.microsoft.com/office/word/2018/wordml" xmlns:w16du="http://schemas.microsoft.com/office/word/2023/wordml/word16du" xmlns:w16sdtdh="http://schemas.microsoft.com/office/word/2020/wordml/sdtdatahash" xmlns:w16se="http://schemas.microsoft.com/office/word/2015/wordml/symex" xmlns:wpg="http://schemas.microsoft.com/office/word/2010/wordprocessingGroup" xmlns:wpi="http://schemas.microsoft.com/office/word/2010/wordprocessingInk" xmlns:wne="http://schemas.microsoft.com/office/word/2006/wordml" xmlns:wps="http://schemas.microsoft.com/office/word/2010/wordprocessingShape" mc:Ignorable="w14 w15 w16se w16cid w16 w16cex w16sdtdh w16du wp14">
   <w:abstractNum w:abstractNumId="0" w15:restartNumberingAfterBreak="0">
     <w:nsid w:val="0AA758AC"/>
     <w:multiLevelType w:val="multilevel"/>
@@ -53637,22 +53515,22 @@
       </w:rPr>
     </w:lvl>
   </w:abstractNum>
-  <w:num w:numId="1">
+  <w:num w:numId="1" w16cid:durableId="197933708">
     <w:abstractNumId w:val="2"/>
   </w:num>
-  <w:num w:numId="2">
+  <w:num w:numId="2" w16cid:durableId="1229078476">
     <w:abstractNumId w:val="19"/>
   </w:num>
-  <w:num w:numId="3">
+  <w:num w:numId="3" w16cid:durableId="231157227">
     <w:abstractNumId w:val="33"/>
   </w:num>
-  <w:num w:numId="4">
+  <w:num w:numId="4" w16cid:durableId="27419236">
     <w:abstractNumId w:val="4"/>
   </w:num>
-  <w:num w:numId="5">
+  <w:num w:numId="5" w16cid:durableId="324477665">
     <w:abstractNumId w:val="0"/>
   </w:num>
-  <w:num w:numId="6">
+  <w:num w:numId="6" w16cid:durableId="213352268">
     <w:abstractNumId w:val="3"/>
     <w:lvlOverride w:ilvl="0">
       <w:startOverride w:val="1"/>
@@ -53682,98 +53560,98 @@
       <w:startOverride w:val="1"/>
     </w:lvlOverride>
   </w:num>
-  <w:num w:numId="7">
+  <w:num w:numId="7" w16cid:durableId="595284942">
     <w:abstractNumId w:val="5"/>
   </w:num>
-  <w:num w:numId="8">
+  <w:num w:numId="8" w16cid:durableId="355926338">
     <w:abstractNumId w:val="3"/>
   </w:num>
-  <w:num w:numId="9">
+  <w:num w:numId="9" w16cid:durableId="222982290">
     <w:abstractNumId w:val="7"/>
   </w:num>
-  <w:num w:numId="10">
+  <w:num w:numId="10" w16cid:durableId="2087993680">
     <w:abstractNumId w:val="27"/>
   </w:num>
-  <w:num w:numId="11">
+  <w:num w:numId="11" w16cid:durableId="1578974513">
     <w:abstractNumId w:val="16"/>
   </w:num>
-  <w:num w:numId="12">
+  <w:num w:numId="12" w16cid:durableId="1655837929">
     <w:abstractNumId w:val="26"/>
   </w:num>
-  <w:num w:numId="13">
+  <w:num w:numId="13" w16cid:durableId="1076437524">
     <w:abstractNumId w:val="20"/>
   </w:num>
-  <w:num w:numId="14">
+  <w:num w:numId="14" w16cid:durableId="1015695452">
     <w:abstractNumId w:val="18"/>
   </w:num>
-  <w:num w:numId="15">
+  <w:num w:numId="15" w16cid:durableId="835531672">
     <w:abstractNumId w:val="14"/>
   </w:num>
-  <w:num w:numId="16">
+  <w:num w:numId="16" w16cid:durableId="178668313">
     <w:abstractNumId w:val="32"/>
   </w:num>
-  <w:num w:numId="17">
+  <w:num w:numId="17" w16cid:durableId="77945714">
     <w:abstractNumId w:val="9"/>
   </w:num>
-  <w:num w:numId="18">
+  <w:num w:numId="18" w16cid:durableId="1970428076">
     <w:abstractNumId w:val="22"/>
   </w:num>
-  <w:num w:numId="19">
+  <w:num w:numId="19" w16cid:durableId="874929987">
     <w:abstractNumId w:val="10"/>
   </w:num>
-  <w:num w:numId="20">
+  <w:num w:numId="20" w16cid:durableId="1786457782">
     <w:abstractNumId w:val="11"/>
   </w:num>
-  <w:num w:numId="21">
+  <w:num w:numId="21" w16cid:durableId="469060999">
     <w:abstractNumId w:val="29"/>
   </w:num>
-  <w:num w:numId="22">
+  <w:num w:numId="22" w16cid:durableId="860626838">
     <w:abstractNumId w:val="23"/>
   </w:num>
-  <w:num w:numId="23">
+  <w:num w:numId="23" w16cid:durableId="1131360779">
     <w:abstractNumId w:val="1"/>
   </w:num>
-  <w:num w:numId="24">
+  <w:num w:numId="24" w16cid:durableId="210658073">
     <w:abstractNumId w:val="6"/>
   </w:num>
-  <w:num w:numId="25">
+  <w:num w:numId="25" w16cid:durableId="1839299000">
     <w:abstractNumId w:val="31"/>
   </w:num>
-  <w:num w:numId="26">
+  <w:num w:numId="26" w16cid:durableId="701443110">
     <w:abstractNumId w:val="8"/>
   </w:num>
-  <w:num w:numId="27">
+  <w:num w:numId="27" w16cid:durableId="466432237">
     <w:abstractNumId w:val="15"/>
   </w:num>
-  <w:num w:numId="28">
+  <w:num w:numId="28" w16cid:durableId="1490822875">
     <w:abstractNumId w:val="12"/>
   </w:num>
-  <w:num w:numId="29">
+  <w:num w:numId="29" w16cid:durableId="1064716033">
     <w:abstractNumId w:val="17"/>
   </w:num>
-  <w:num w:numId="30">
+  <w:num w:numId="30" w16cid:durableId="207106604">
     <w:abstractNumId w:val="28"/>
   </w:num>
-  <w:num w:numId="31">
+  <w:num w:numId="31" w16cid:durableId="2144693429">
     <w:abstractNumId w:val="30"/>
   </w:num>
-  <w:num w:numId="32">
+  <w:num w:numId="32" w16cid:durableId="840585549">
     <w:abstractNumId w:val="21"/>
   </w:num>
-  <w:num w:numId="33">
+  <w:num w:numId="33" w16cid:durableId="687878350">
     <w:abstractNumId w:val="25"/>
   </w:num>
-  <w:num w:numId="34">
+  <w:num w:numId="34" w16cid:durableId="892540243">
     <w:abstractNumId w:val="13"/>
   </w:num>
-  <w:num w:numId="35">
+  <w:num w:numId="35" w16cid:durableId="860822436">
     <w:abstractNumId w:val="24"/>
   </w:num>
 </w:numbering>
 </file>
 
 <file path=word/styles.xml><?xml version="1.0" encoding="utf-8"?>
-<w:styles xmlns:mc="http://schemas.openxmlformats.org/markup-compatibility/2006" xmlns:r="http://schemas.openxmlformats.org/officeDocument/2006/relationships" xmlns:w="http://schemas.openxmlformats.org/wordprocessingml/2006/main" xmlns:w14="http://schemas.microsoft.com/office/word/2010/wordml" xmlns:w15="http://schemas.microsoft.com/office/word/2012/wordml" xmlns:w16se="http://schemas.microsoft.com/office/word/2015/wordml/symex" mc:Ignorable="w14 w15 w16se">
+<w:styles xmlns:mc="http://schemas.openxmlformats.org/markup-compatibility/2006" xmlns:r="http://schemas.openxmlformats.org/officeDocument/2006/relationships" xmlns:w="http://schemas.openxmlformats.org/wordprocessingml/2006/main" xmlns:w14="http://schemas.microsoft.com/office/word/2010/wordml" xmlns:w15="http://schemas.microsoft.com/office/word/2012/wordml" xmlns:w16cex="http://schemas.microsoft.com/office/word/2018/wordml/cex" xmlns:w16cid="http://schemas.microsoft.com/office/word/2016/wordml/cid" xmlns:w16="http://schemas.microsoft.com/office/word/2018/wordml" xmlns:w16du="http://schemas.microsoft.com/office/word/2023/wordml/word16du" xmlns:w16sdtdh="http://schemas.microsoft.com/office/word/2020/wordml/sdtdatahash" xmlns:w16se="http://schemas.microsoft.com/office/word/2015/wordml/symex" mc:Ignorable="w14 w15 w16se w16cid w16 w16cex w16sdtdh w16du">
   <w:docDefaults>
     <w:rPrDefault>
       <w:rPr>
@@ -53789,7 +53667,7 @@
       </w:pPr>
     </w:pPrDefault>
   </w:docDefaults>
-  <w:latentStyles w:defLockedState="0" w:defUIPriority="99" w:defSemiHidden="0" w:defUnhideWhenUsed="0" w:defQFormat="0" w:count="371">
+  <w:latentStyles w:defLockedState="0" w:defUIPriority="99" w:defSemiHidden="0" w:defUnhideWhenUsed="0" w:defQFormat="0" w:count="376">
     <w:lsdException w:name="Normal" w:uiPriority="1" w:qFormat="1"/>
     <w:lsdException w:name="heading 1" w:uiPriority="1" w:qFormat="1"/>
     <w:lsdException w:name="heading 2" w:semiHidden="1" w:uiPriority="9" w:unhideWhenUsed="1" w:qFormat="1"/>
@@ -54161,6 +54039,11 @@
     <w:lsdException w:name="List Table 5 Dark Accent 6" w:uiPriority="50"/>
     <w:lsdException w:name="List Table 6 Colorful Accent 6" w:uiPriority="51"/>
     <w:lsdException w:name="List Table 7 Colorful Accent 6" w:uiPriority="52"/>
+    <w:lsdException w:name="Mention" w:semiHidden="1" w:unhideWhenUsed="1"/>
+    <w:lsdException w:name="Smart Hyperlink" w:semiHidden="1" w:unhideWhenUsed="1"/>
+    <w:lsdException w:name="Hashtag" w:semiHidden="1" w:unhideWhenUsed="1"/>
+    <w:lsdException w:name="Unresolved Mention" w:semiHidden="1" w:unhideWhenUsed="1"/>
+    <w:lsdException w:name="Smart Link" w:semiHidden="1" w:unhideWhenUsed="1"/>
   </w:latentStyles>
   <w:style w:type="paragraph" w:default="1" w:styleId="Normal">
     <w:name w:val="Normal"/>

</xml_diff>